<commit_message>
Dashboard 2.0 C listo
</commit_message>
<xml_diff>
--- a/Queries.docx
+++ b/Queries.docx
@@ -42,6 +42,16 @@
           <w:szCs w:val="20"/>
           <w:shd w:val="clear" w:color="auto" w:fill="FFFFFF"/>
         </w:rPr>
+        <w:t xml:space="preserve"> DESC</w:t>
+      </w:r>
+      <w:r>
+        <w:rPr>
+          <w:rFonts w:ascii="Tahoma" w:hAnsi="Tahoma" w:cs="Tahoma"/>
+          <w:color w:val="000000"/>
+          <w:sz w:val="20"/>
+          <w:szCs w:val="20"/>
+          <w:shd w:val="clear" w:color="auto" w:fill="FFFFFF"/>
+        </w:rPr>
         <w:t>;</w:t>
       </w:r>
     </w:p>
@@ -63,27 +73,7 @@
           <w:szCs w:val="20"/>
           <w:shd w:val="clear" w:color="auto" w:fill="FFFFFF"/>
         </w:rPr>
-        <w:t>C2</w:t>
-      </w:r>
-      <w:r>
-        <w:rPr>
-          <w:rFonts w:ascii="Tahoma" w:hAnsi="Tahoma" w:cs="Tahoma"/>
-          <w:color w:val="000000"/>
-          <w:sz w:val="20"/>
-          <w:szCs w:val="20"/>
-          <w:shd w:val="clear" w:color="auto" w:fill="FFFFFF"/>
-        </w:rPr>
-        <w:t xml:space="preserve"> –</w:t>
-      </w:r>
-      <w:r>
-        <w:rPr>
-          <w:rFonts w:ascii="Tahoma" w:hAnsi="Tahoma" w:cs="Tahoma"/>
-          <w:color w:val="000000"/>
-          <w:sz w:val="20"/>
-          <w:szCs w:val="20"/>
-          <w:shd w:val="clear" w:color="auto" w:fill="FFFFFF"/>
-        </w:rPr>
-        <w:t xml:space="preserve"> select </w:t>
+        <w:t xml:space="preserve">C2 – select </w:t>
       </w:r>
       <w:proofErr w:type="spellStart"/>
       <w:r>
@@ -126,27 +116,7 @@
           <w:szCs w:val="20"/>
           <w:shd w:val="clear" w:color="auto" w:fill="FFFFFF"/>
         </w:rPr>
-        <w:t>C3</w:t>
-      </w:r>
-      <w:r>
-        <w:rPr>
-          <w:rFonts w:ascii="Tahoma" w:hAnsi="Tahoma" w:cs="Tahoma"/>
-          <w:color w:val="000000"/>
-          <w:sz w:val="20"/>
-          <w:szCs w:val="20"/>
-          <w:shd w:val="clear" w:color="auto" w:fill="FFFFFF"/>
-        </w:rPr>
-        <w:t xml:space="preserve"> –</w:t>
-      </w:r>
-      <w:r>
-        <w:rPr>
-          <w:rFonts w:ascii="Tahoma" w:hAnsi="Tahoma" w:cs="Tahoma"/>
-          <w:color w:val="000000"/>
-          <w:sz w:val="20"/>
-          <w:szCs w:val="20"/>
-          <w:shd w:val="clear" w:color="auto" w:fill="FFFFFF"/>
-        </w:rPr>
-        <w:t xml:space="preserve"> select c from </w:t>
+        <w:t xml:space="preserve">C3 – select c from </w:t>
       </w:r>
       <w:proofErr w:type="spellStart"/>
       <w:r>
@@ -182,6 +152,18 @@
         <w:t>c.relationEvents.size</w:t>
       </w:r>
       <w:proofErr w:type="spellEnd"/>
+      <w:r>
+        <w:rPr>
+          <w:rFonts w:ascii="Tahoma" w:hAnsi="Tahoma" w:cs="Tahoma"/>
+          <w:color w:val="000000"/>
+          <w:sz w:val="20"/>
+          <w:szCs w:val="20"/>
+          <w:shd w:val="clear" w:color="auto" w:fill="FFFFFF"/>
+        </w:rPr>
+        <w:t xml:space="preserve"> DESC</w:t>
+      </w:r>
+      <w:bookmarkStart w:id="0" w:name="_GoBack"/>
+      <w:bookmarkEnd w:id="0"/>
       <w:r>
         <w:rPr>
           <w:rFonts w:ascii="Tahoma" w:hAnsi="Tahoma" w:cs="Tahoma"/>
@@ -211,37 +193,7 @@
           <w:szCs w:val="20"/>
           <w:shd w:val="clear" w:color="auto" w:fill="FFFFFF"/>
         </w:rPr>
-        <w:t>C4</w:t>
-      </w:r>
-      <w:r>
-        <w:rPr>
-          <w:rFonts w:ascii="Tahoma" w:hAnsi="Tahoma" w:cs="Tahoma"/>
-          <w:color w:val="000000"/>
-          <w:sz w:val="20"/>
-          <w:szCs w:val="20"/>
-          <w:shd w:val="clear" w:color="auto" w:fill="FFFFFF"/>
-        </w:rPr>
-        <w:t xml:space="preserve"> –</w:t>
-      </w:r>
-      <w:r>
-        <w:rPr>
-          <w:rFonts w:ascii="Tahoma" w:hAnsi="Tahoma" w:cs="Tahoma"/>
-          <w:color w:val="000000"/>
-          <w:sz w:val="20"/>
-          <w:szCs w:val="20"/>
-          <w:shd w:val="clear" w:color="auto" w:fill="FFFFFF"/>
-        </w:rPr>
-        <w:t xml:space="preserve"> </w:t>
-      </w:r>
-      <w:r>
-        <w:rPr>
-          <w:rFonts w:ascii="Tahoma" w:hAnsi="Tahoma" w:cs="Tahoma"/>
-          <w:color w:val="000000"/>
-          <w:sz w:val="20"/>
-          <w:szCs w:val="20"/>
-          <w:shd w:val="clear" w:color="auto" w:fill="FFFFFF"/>
-        </w:rPr>
-        <w:t xml:space="preserve">select </w:t>
+        <w:t xml:space="preserve">C4 – select </w:t>
       </w:r>
       <w:proofErr w:type="spellStart"/>
       <w:r>
@@ -306,27 +258,7 @@
           <w:szCs w:val="20"/>
           <w:shd w:val="clear" w:color="auto" w:fill="FFFFFF"/>
         </w:rPr>
-        <w:t>B1</w:t>
-      </w:r>
-      <w:r>
-        <w:rPr>
-          <w:rFonts w:ascii="Tahoma" w:hAnsi="Tahoma" w:cs="Tahoma"/>
-          <w:color w:val="000000"/>
-          <w:sz w:val="20"/>
-          <w:szCs w:val="20"/>
-          <w:shd w:val="clear" w:color="auto" w:fill="FFFFFF"/>
-        </w:rPr>
-        <w:t xml:space="preserve"> –</w:t>
-      </w:r>
-      <w:r>
-        <w:rPr>
-          <w:rFonts w:ascii="Tahoma" w:hAnsi="Tahoma" w:cs="Tahoma"/>
-          <w:color w:val="000000"/>
-          <w:sz w:val="20"/>
-          <w:szCs w:val="20"/>
-          <w:shd w:val="clear" w:color="auto" w:fill="FFFFFF"/>
-        </w:rPr>
-        <w:t xml:space="preserve"> </w:t>
+        <w:t xml:space="preserve">B1 – </w:t>
       </w:r>
       <w:r>
         <w:rPr>
@@ -394,27 +326,15 @@
           <w:shd w:val="clear" w:color="auto" w:fill="FFFFFF"/>
         </w:rPr>
       </w:pPr>
-      <w:bookmarkStart w:id="0" w:name="_GoBack"/>
-      <w:bookmarkEnd w:id="0"/>
-      <w:r>
-        <w:rPr>
-          <w:rFonts w:ascii="Tahoma" w:hAnsi="Tahoma" w:cs="Tahoma"/>
-          <w:color w:val="000000"/>
-          <w:sz w:val="20"/>
-          <w:szCs w:val="20"/>
-          <w:shd w:val="clear" w:color="auto" w:fill="FFFFFF"/>
-        </w:rPr>
-        <w:t>B2</w:t>
-      </w:r>
-      <w:r>
-        <w:rPr>
-          <w:rFonts w:ascii="Tahoma" w:hAnsi="Tahoma" w:cs="Tahoma"/>
-          <w:color w:val="000000"/>
-          <w:sz w:val="20"/>
-          <w:szCs w:val="20"/>
-          <w:shd w:val="clear" w:color="auto" w:fill="FFFFFF"/>
-        </w:rPr>
-        <w:t xml:space="preserve"> –</w:t>
+      <w:r>
+        <w:rPr>
+          <w:rFonts w:ascii="Tahoma" w:hAnsi="Tahoma" w:cs="Tahoma"/>
+          <w:color w:val="000000"/>
+          <w:sz w:val="20"/>
+          <w:szCs w:val="20"/>
+          <w:shd w:val="clear" w:color="auto" w:fill="FFFFFF"/>
+        </w:rPr>
+        <w:t>B2 –</w:t>
       </w:r>
       <w:r>
         <w:rPr>
@@ -456,17 +376,7 @@
           <w:szCs w:val="20"/>
           <w:shd w:val="clear" w:color="auto" w:fill="FFFFFF"/>
         </w:rPr>
-        <w:t xml:space="preserve"> c order by</w:t>
-      </w:r>
-      <w:r>
-        <w:rPr>
-          <w:rFonts w:ascii="Tahoma" w:hAnsi="Tahoma" w:cs="Tahoma"/>
-          <w:color w:val="000000"/>
-          <w:sz w:val="20"/>
-          <w:szCs w:val="20"/>
-          <w:shd w:val="clear" w:color="auto" w:fill="FFFFFF"/>
-        </w:rPr>
-        <w:t xml:space="preserve"> (sum(</w:t>
+        <w:t xml:space="preserve"> c order by (sum(</w:t>
       </w:r>
       <w:proofErr w:type="spellStart"/>
       <w:r>

</xml_diff>

<commit_message>
Finalizado el nuevo dashboard, añadido un atributo stars a los chorbies
</commit_message>
<xml_diff>
--- a/Queries.docx
+++ b/Queries.docx
@@ -162,8 +162,6 @@
         </w:rPr>
         <w:t xml:space="preserve"> DESC</w:t>
       </w:r>
-      <w:bookmarkStart w:id="0" w:name="_GoBack"/>
-      <w:bookmarkEnd w:id="0"/>
       <w:r>
         <w:rPr>
           <w:rFonts w:ascii="Tahoma" w:hAnsi="Tahoma" w:cs="Tahoma"/>
@@ -421,6 +419,494 @@
           <w:shd w:val="clear" w:color="auto" w:fill="FFFFFF"/>
         </w:rPr>
         <w:t>)</w:t>
+      </w:r>
+    </w:p>
+    <w:p>
+      <w:pPr>
+        <w:rPr>
+          <w:rFonts w:ascii="Tahoma" w:hAnsi="Tahoma" w:cs="Tahoma"/>
+          <w:color w:val="000000"/>
+          <w:sz w:val="20"/>
+          <w:szCs w:val="20"/>
+          <w:shd w:val="clear" w:color="auto" w:fill="FFFFFF"/>
+        </w:rPr>
+      </w:pPr>
+      <w:r>
+        <w:rPr>
+          <w:rFonts w:ascii="Tahoma" w:hAnsi="Tahoma" w:cs="Tahoma"/>
+          <w:color w:val="000000"/>
+          <w:sz w:val="20"/>
+          <w:szCs w:val="20"/>
+          <w:shd w:val="clear" w:color="auto" w:fill="FFFFFF"/>
+        </w:rPr>
+        <w:t>select min(</w:t>
+      </w:r>
+      <w:proofErr w:type="spellStart"/>
+      <w:r>
+        <w:rPr>
+          <w:rFonts w:ascii="Tahoma" w:hAnsi="Tahoma" w:cs="Tahoma"/>
+          <w:color w:val="000000"/>
+          <w:sz w:val="20"/>
+          <w:szCs w:val="20"/>
+          <w:shd w:val="clear" w:color="auto" w:fill="FFFFFF"/>
+        </w:rPr>
+        <w:t>r</w:t>
+      </w:r>
+      <w:r>
+        <w:rPr>
+          <w:rFonts w:ascii="Tahoma" w:hAnsi="Tahoma" w:cs="Tahoma"/>
+          <w:color w:val="000000"/>
+          <w:sz w:val="20"/>
+          <w:szCs w:val="20"/>
+          <w:shd w:val="clear" w:color="auto" w:fill="FFFFFF"/>
+        </w:rPr>
+        <w:t>.stars</w:t>
+      </w:r>
+      <w:proofErr w:type="spellEnd"/>
+      <w:r>
+        <w:rPr>
+          <w:rFonts w:ascii="Tahoma" w:hAnsi="Tahoma" w:cs="Tahoma"/>
+          <w:color w:val="000000"/>
+          <w:sz w:val="20"/>
+          <w:szCs w:val="20"/>
+          <w:shd w:val="clear" w:color="auto" w:fill="FFFFFF"/>
+        </w:rPr>
+        <w:t xml:space="preserve">) from </w:t>
+      </w:r>
+      <w:proofErr w:type="spellStart"/>
+      <w:r>
+        <w:rPr>
+          <w:rFonts w:ascii="Tahoma" w:hAnsi="Tahoma" w:cs="Tahoma"/>
+          <w:color w:val="000000"/>
+          <w:sz w:val="20"/>
+          <w:szCs w:val="20"/>
+          <w:shd w:val="clear" w:color="auto" w:fill="FFFFFF"/>
+        </w:rPr>
+        <w:t>Chorbi</w:t>
+      </w:r>
+      <w:proofErr w:type="spellEnd"/>
+      <w:r>
+        <w:rPr>
+          <w:rFonts w:ascii="Tahoma" w:hAnsi="Tahoma" w:cs="Tahoma"/>
+          <w:color w:val="000000"/>
+          <w:sz w:val="20"/>
+          <w:szCs w:val="20"/>
+          <w:shd w:val="clear" w:color="auto" w:fill="FFFFFF"/>
+        </w:rPr>
+        <w:t xml:space="preserve"> c</w:t>
+      </w:r>
+      <w:r>
+        <w:rPr>
+          <w:rFonts w:ascii="Tahoma" w:hAnsi="Tahoma" w:cs="Tahoma"/>
+          <w:color w:val="000000"/>
+          <w:sz w:val="20"/>
+          <w:szCs w:val="20"/>
+          <w:shd w:val="clear" w:color="auto" w:fill="FFFFFF"/>
+        </w:rPr>
+        <w:t xml:space="preserve"> join </w:t>
+      </w:r>
+      <w:proofErr w:type="spellStart"/>
+      <w:r>
+        <w:rPr>
+          <w:rFonts w:ascii="Tahoma" w:hAnsi="Tahoma" w:cs="Tahoma"/>
+          <w:color w:val="000000"/>
+          <w:sz w:val="20"/>
+          <w:szCs w:val="20"/>
+          <w:shd w:val="clear" w:color="auto" w:fill="FFFFFF"/>
+        </w:rPr>
+        <w:t>c.likesReceived</w:t>
+      </w:r>
+      <w:proofErr w:type="spellEnd"/>
+      <w:r>
+        <w:rPr>
+          <w:rFonts w:ascii="Tahoma" w:hAnsi="Tahoma" w:cs="Tahoma"/>
+          <w:color w:val="000000"/>
+          <w:sz w:val="20"/>
+          <w:szCs w:val="20"/>
+          <w:shd w:val="clear" w:color="auto" w:fill="FFFFFF"/>
+        </w:rPr>
+        <w:t xml:space="preserve"> r</w:t>
+      </w:r>
+      <w:r>
+        <w:rPr>
+          <w:rFonts w:ascii="Tahoma" w:hAnsi="Tahoma" w:cs="Tahoma"/>
+          <w:color w:val="000000"/>
+          <w:sz w:val="20"/>
+          <w:szCs w:val="20"/>
+          <w:shd w:val="clear" w:color="auto" w:fill="FFFFFF"/>
+        </w:rPr>
+        <w:t>;</w:t>
+      </w:r>
+    </w:p>
+    <w:p>
+      <w:pPr>
+        <w:rPr>
+          <w:rFonts w:ascii="Tahoma" w:hAnsi="Tahoma" w:cs="Tahoma"/>
+          <w:color w:val="000000"/>
+          <w:sz w:val="20"/>
+          <w:szCs w:val="20"/>
+          <w:shd w:val="clear" w:color="auto" w:fill="FFFFFF"/>
+        </w:rPr>
+      </w:pPr>
+      <w:r>
+        <w:rPr>
+          <w:rFonts w:ascii="Tahoma" w:hAnsi="Tahoma" w:cs="Tahoma"/>
+          <w:color w:val="000000"/>
+          <w:sz w:val="20"/>
+          <w:szCs w:val="20"/>
+          <w:shd w:val="clear" w:color="auto" w:fill="FFFFFF"/>
+        </w:rPr>
+        <w:t xml:space="preserve">select c from </w:t>
+      </w:r>
+      <w:proofErr w:type="spellStart"/>
+      <w:r>
+        <w:rPr>
+          <w:rFonts w:ascii="Tahoma" w:hAnsi="Tahoma" w:cs="Tahoma"/>
+          <w:color w:val="000000"/>
+          <w:sz w:val="20"/>
+          <w:szCs w:val="20"/>
+          <w:shd w:val="clear" w:color="auto" w:fill="FFFFFF"/>
+        </w:rPr>
+        <w:t>Chorbi</w:t>
+      </w:r>
+      <w:proofErr w:type="spellEnd"/>
+      <w:r>
+        <w:rPr>
+          <w:rFonts w:ascii="Tahoma" w:hAnsi="Tahoma" w:cs="Tahoma"/>
+          <w:color w:val="000000"/>
+          <w:sz w:val="20"/>
+          <w:szCs w:val="20"/>
+          <w:shd w:val="clear" w:color="auto" w:fill="FFFFFF"/>
+        </w:rPr>
+        <w:t xml:space="preserve"> c</w:t>
+      </w:r>
+      <w:r>
+        <w:rPr>
+          <w:rFonts w:ascii="Tahoma" w:hAnsi="Tahoma" w:cs="Tahoma"/>
+          <w:color w:val="000000"/>
+          <w:sz w:val="20"/>
+          <w:szCs w:val="20"/>
+          <w:shd w:val="clear" w:color="auto" w:fill="FFFFFF"/>
+        </w:rPr>
+        <w:t xml:space="preserve"> </w:t>
+      </w:r>
+      <w:r>
+        <w:rPr>
+          <w:rFonts w:ascii="Tahoma" w:hAnsi="Tahoma" w:cs="Tahoma"/>
+          <w:color w:val="000000"/>
+          <w:sz w:val="20"/>
+          <w:szCs w:val="20"/>
+          <w:shd w:val="clear" w:color="auto" w:fill="FFFFFF"/>
+        </w:rPr>
+        <w:t xml:space="preserve">join </w:t>
+      </w:r>
+      <w:proofErr w:type="spellStart"/>
+      <w:r>
+        <w:rPr>
+          <w:rFonts w:ascii="Tahoma" w:hAnsi="Tahoma" w:cs="Tahoma"/>
+          <w:color w:val="000000"/>
+          <w:sz w:val="20"/>
+          <w:szCs w:val="20"/>
+          <w:shd w:val="clear" w:color="auto" w:fill="FFFFFF"/>
+        </w:rPr>
+        <w:t>c.likesReceived</w:t>
+      </w:r>
+      <w:proofErr w:type="spellEnd"/>
+      <w:r>
+        <w:rPr>
+          <w:rFonts w:ascii="Tahoma" w:hAnsi="Tahoma" w:cs="Tahoma"/>
+          <w:color w:val="000000"/>
+          <w:sz w:val="20"/>
+          <w:szCs w:val="20"/>
+          <w:shd w:val="clear" w:color="auto" w:fill="FFFFFF"/>
+        </w:rPr>
+        <w:t xml:space="preserve"> r order by (sum(</w:t>
+      </w:r>
+      <w:proofErr w:type="spellStart"/>
+      <w:r>
+        <w:rPr>
+          <w:rFonts w:ascii="Tahoma" w:hAnsi="Tahoma" w:cs="Tahoma"/>
+          <w:color w:val="000000"/>
+          <w:sz w:val="20"/>
+          <w:szCs w:val="20"/>
+          <w:shd w:val="clear" w:color="auto" w:fill="FFFFFF"/>
+        </w:rPr>
+        <w:t>r</w:t>
+      </w:r>
+      <w:r>
+        <w:rPr>
+          <w:rFonts w:ascii="Tahoma" w:hAnsi="Tahoma" w:cs="Tahoma"/>
+          <w:color w:val="000000"/>
+          <w:sz w:val="20"/>
+          <w:szCs w:val="20"/>
+          <w:shd w:val="clear" w:color="auto" w:fill="FFFFFF"/>
+        </w:rPr>
+        <w:t>.stars</w:t>
+      </w:r>
+      <w:proofErr w:type="spellEnd"/>
+      <w:r>
+        <w:rPr>
+          <w:rFonts w:ascii="Tahoma" w:hAnsi="Tahoma" w:cs="Tahoma"/>
+          <w:color w:val="000000"/>
+          <w:sz w:val="20"/>
+          <w:szCs w:val="20"/>
+          <w:shd w:val="clear" w:color="auto" w:fill="FFFFFF"/>
+        </w:rPr>
+        <w:t>)/</w:t>
+      </w:r>
+      <w:proofErr w:type="spellStart"/>
+      <w:r>
+        <w:rPr>
+          <w:rFonts w:ascii="Tahoma" w:hAnsi="Tahoma" w:cs="Tahoma"/>
+          <w:color w:val="000000"/>
+          <w:sz w:val="20"/>
+          <w:szCs w:val="20"/>
+          <w:shd w:val="clear" w:color="auto" w:fill="FFFFFF"/>
+        </w:rPr>
+        <w:t>r</w:t>
+      </w:r>
+      <w:r>
+        <w:rPr>
+          <w:rFonts w:ascii="Tahoma" w:hAnsi="Tahoma" w:cs="Tahoma"/>
+          <w:color w:val="000000"/>
+          <w:sz w:val="20"/>
+          <w:szCs w:val="20"/>
+          <w:shd w:val="clear" w:color="auto" w:fill="FFFFFF"/>
+        </w:rPr>
+        <w:t>.size</w:t>
+      </w:r>
+      <w:proofErr w:type="spellEnd"/>
+      <w:r>
+        <w:rPr>
+          <w:rFonts w:ascii="Tahoma" w:hAnsi="Tahoma" w:cs="Tahoma"/>
+          <w:color w:val="000000"/>
+          <w:sz w:val="20"/>
+          <w:szCs w:val="20"/>
+          <w:shd w:val="clear" w:color="auto" w:fill="FFFFFF"/>
+        </w:rPr>
+        <w:t>)</w:t>
+      </w:r>
+      <w:r>
+        <w:rPr>
+          <w:rFonts w:ascii="Tahoma" w:hAnsi="Tahoma" w:cs="Tahoma"/>
+          <w:color w:val="000000"/>
+          <w:sz w:val="20"/>
+          <w:szCs w:val="20"/>
+          <w:shd w:val="clear" w:color="auto" w:fill="FFFFFF"/>
+        </w:rPr>
+        <w:t>;</w:t>
+      </w:r>
+    </w:p>
+    <w:p>
+      <w:pPr>
+        <w:rPr>
+          <w:rFonts w:ascii="Tahoma" w:hAnsi="Tahoma" w:cs="Tahoma"/>
+          <w:color w:val="000000"/>
+          <w:sz w:val="20"/>
+          <w:szCs w:val="20"/>
+          <w:shd w:val="clear" w:color="auto" w:fill="FFFFFF"/>
+        </w:rPr>
+      </w:pPr>
+      <w:r>
+        <w:rPr>
+          <w:rFonts w:ascii="Tahoma" w:hAnsi="Tahoma" w:cs="Tahoma"/>
+          <w:color w:val="000000"/>
+          <w:sz w:val="20"/>
+          <w:szCs w:val="20"/>
+          <w:shd w:val="clear" w:color="auto" w:fill="FFFFFF"/>
+        </w:rPr>
+        <w:t xml:space="preserve">select c, </w:t>
+      </w:r>
+      <w:proofErr w:type="spellStart"/>
+      <w:r>
+        <w:rPr>
+          <w:rFonts w:ascii="Tahoma" w:hAnsi="Tahoma" w:cs="Tahoma"/>
+          <w:color w:val="000000"/>
+          <w:sz w:val="20"/>
+          <w:szCs w:val="20"/>
+          <w:shd w:val="clear" w:color="auto" w:fill="FFFFFF"/>
+        </w:rPr>
+        <w:t>avg</w:t>
+      </w:r>
+      <w:proofErr w:type="spellEnd"/>
+      <w:r>
+        <w:rPr>
+          <w:rFonts w:ascii="Tahoma" w:hAnsi="Tahoma" w:cs="Tahoma"/>
+          <w:color w:val="000000"/>
+          <w:sz w:val="20"/>
+          <w:szCs w:val="20"/>
+          <w:shd w:val="clear" w:color="auto" w:fill="FFFFFF"/>
+        </w:rPr>
+        <w:t>(</w:t>
+      </w:r>
+      <w:proofErr w:type="spellStart"/>
+      <w:r>
+        <w:rPr>
+          <w:rFonts w:ascii="Tahoma" w:hAnsi="Tahoma" w:cs="Tahoma"/>
+          <w:color w:val="000000"/>
+          <w:sz w:val="20"/>
+          <w:szCs w:val="20"/>
+          <w:shd w:val="clear" w:color="auto" w:fill="FFFFFF"/>
+        </w:rPr>
+        <w:t>r.stars</w:t>
+      </w:r>
+      <w:proofErr w:type="spellEnd"/>
+      <w:r>
+        <w:rPr>
+          <w:rFonts w:ascii="Tahoma" w:hAnsi="Tahoma" w:cs="Tahoma"/>
+          <w:color w:val="000000"/>
+          <w:sz w:val="20"/>
+          <w:szCs w:val="20"/>
+          <w:shd w:val="clear" w:color="auto" w:fill="FFFFFF"/>
+        </w:rPr>
+        <w:t>)</w:t>
+      </w:r>
+      <w:r>
+        <w:rPr>
+          <w:rFonts w:ascii="Tahoma" w:hAnsi="Tahoma" w:cs="Tahoma"/>
+          <w:color w:val="000000"/>
+          <w:sz w:val="20"/>
+          <w:szCs w:val="20"/>
+          <w:shd w:val="clear" w:color="auto" w:fill="FFFFFF"/>
+        </w:rPr>
+        <w:t xml:space="preserve"> from </w:t>
+      </w:r>
+      <w:proofErr w:type="spellStart"/>
+      <w:r>
+        <w:rPr>
+          <w:rFonts w:ascii="Tahoma" w:hAnsi="Tahoma" w:cs="Tahoma"/>
+          <w:color w:val="000000"/>
+          <w:sz w:val="20"/>
+          <w:szCs w:val="20"/>
+          <w:shd w:val="clear" w:color="auto" w:fill="FFFFFF"/>
+        </w:rPr>
+        <w:t>Chorbi</w:t>
+      </w:r>
+      <w:proofErr w:type="spellEnd"/>
+      <w:r>
+        <w:rPr>
+          <w:rFonts w:ascii="Tahoma" w:hAnsi="Tahoma" w:cs="Tahoma"/>
+          <w:color w:val="000000"/>
+          <w:sz w:val="20"/>
+          <w:szCs w:val="20"/>
+          <w:shd w:val="clear" w:color="auto" w:fill="FFFFFF"/>
+        </w:rPr>
+        <w:t xml:space="preserve"> c</w:t>
+      </w:r>
+      <w:r>
+        <w:rPr>
+          <w:rFonts w:ascii="Tahoma" w:hAnsi="Tahoma" w:cs="Tahoma"/>
+          <w:color w:val="000000"/>
+          <w:sz w:val="20"/>
+          <w:szCs w:val="20"/>
+          <w:shd w:val="clear" w:color="auto" w:fill="FFFFFF"/>
+        </w:rPr>
+        <w:t xml:space="preserve"> </w:t>
+      </w:r>
+      <w:r>
+        <w:rPr>
+          <w:rFonts w:ascii="Tahoma" w:hAnsi="Tahoma" w:cs="Tahoma"/>
+          <w:color w:val="000000"/>
+          <w:sz w:val="20"/>
+          <w:szCs w:val="20"/>
+          <w:shd w:val="clear" w:color="auto" w:fill="FFFFFF"/>
+        </w:rPr>
+        <w:t xml:space="preserve">join </w:t>
+      </w:r>
+      <w:proofErr w:type="spellStart"/>
+      <w:r>
+        <w:rPr>
+          <w:rFonts w:ascii="Tahoma" w:hAnsi="Tahoma" w:cs="Tahoma"/>
+          <w:color w:val="000000"/>
+          <w:sz w:val="20"/>
+          <w:szCs w:val="20"/>
+          <w:shd w:val="clear" w:color="auto" w:fill="FFFFFF"/>
+        </w:rPr>
+        <w:t>c.likesReceived</w:t>
+      </w:r>
+      <w:proofErr w:type="spellEnd"/>
+      <w:r>
+        <w:rPr>
+          <w:rFonts w:ascii="Tahoma" w:hAnsi="Tahoma" w:cs="Tahoma"/>
+          <w:color w:val="000000"/>
+          <w:sz w:val="20"/>
+          <w:szCs w:val="20"/>
+          <w:shd w:val="clear" w:color="auto" w:fill="FFFFFF"/>
+        </w:rPr>
+        <w:t xml:space="preserve"> r</w:t>
+      </w:r>
+      <w:r>
+        <w:rPr>
+          <w:rFonts w:ascii="Tahoma" w:hAnsi="Tahoma" w:cs="Tahoma"/>
+          <w:color w:val="000000"/>
+          <w:sz w:val="20"/>
+          <w:szCs w:val="20"/>
+          <w:shd w:val="clear" w:color="auto" w:fill="FFFFFF"/>
+        </w:rPr>
+        <w:t xml:space="preserve"> where c.</w:t>
+      </w:r>
+      <w:r>
+        <w:rPr>
+          <w:rFonts w:ascii="Tahoma" w:hAnsi="Tahoma" w:cs="Tahoma"/>
+          <w:color w:val="000000"/>
+          <w:sz w:val="20"/>
+          <w:szCs w:val="20"/>
+          <w:shd w:val="clear" w:color="auto" w:fill="FFFFFF"/>
+        </w:rPr>
+        <w:t>id</w:t>
+      </w:r>
+      <w:r>
+        <w:rPr>
+          <w:rFonts w:ascii="Tahoma" w:hAnsi="Tahoma" w:cs="Tahoma"/>
+          <w:color w:val="000000"/>
+          <w:sz w:val="20"/>
+          <w:szCs w:val="20"/>
+          <w:shd w:val="clear" w:color="auto" w:fill="FFFFFF"/>
+        </w:rPr>
+        <w:t xml:space="preserve"> = r</w:t>
+      </w:r>
+      <w:r>
+        <w:rPr>
+          <w:rFonts w:ascii="Tahoma" w:hAnsi="Tahoma" w:cs="Tahoma"/>
+          <w:color w:val="000000"/>
+          <w:sz w:val="20"/>
+          <w:szCs w:val="20"/>
+          <w:shd w:val="clear" w:color="auto" w:fill="FFFFFF"/>
+        </w:rPr>
+        <w:t>.</w:t>
+      </w:r>
+      <w:r>
+        <w:t xml:space="preserve"> </w:t>
+      </w:r>
+      <w:r>
+        <w:rPr>
+          <w:rFonts w:ascii="Tahoma" w:hAnsi="Tahoma" w:cs="Tahoma"/>
+          <w:color w:val="000000"/>
+          <w:sz w:val="20"/>
+          <w:szCs w:val="20"/>
+          <w:shd w:val="clear" w:color="auto" w:fill="FFFFFF"/>
+        </w:rPr>
+        <w:t>likeRecipient</w:t>
+      </w:r>
+      <w:r>
+        <w:rPr>
+          <w:rFonts w:ascii="Tahoma" w:hAnsi="Tahoma" w:cs="Tahoma"/>
+          <w:color w:val="000000"/>
+          <w:sz w:val="20"/>
+          <w:szCs w:val="20"/>
+          <w:shd w:val="clear" w:color="auto" w:fill="FFFFFF"/>
+        </w:rPr>
+        <w:t>.id</w:t>
+      </w:r>
+      <w:r>
+        <w:rPr>
+          <w:rFonts w:ascii="Tahoma" w:hAnsi="Tahoma" w:cs="Tahoma"/>
+          <w:color w:val="000000"/>
+          <w:sz w:val="20"/>
+          <w:szCs w:val="20"/>
+          <w:shd w:val="clear" w:color="auto" w:fill="FFFFFF"/>
+        </w:rPr>
+        <w:t>;</w:t>
       </w:r>
     </w:p>
     <w:p>
@@ -444,84 +930,137 @@
           <w:shd w:val="clear" w:color="auto" w:fill="FFFFFF"/>
         </w:rPr>
       </w:pPr>
+      <w:r>
+        <w:rPr>
+          <w:rFonts w:ascii="Tahoma" w:hAnsi="Tahoma" w:cs="Tahoma"/>
+          <w:color w:val="000000"/>
+          <w:sz w:val="20"/>
+          <w:szCs w:val="20"/>
+          <w:shd w:val="clear" w:color="auto" w:fill="FFFFFF"/>
+        </w:rPr>
+        <w:t xml:space="preserve">select e from Event e where </w:t>
+      </w:r>
+      <w:proofErr w:type="spellStart"/>
+      <w:r>
+        <w:rPr>
+          <w:rFonts w:ascii="Tahoma" w:hAnsi="Tahoma" w:cs="Tahoma"/>
+          <w:color w:val="000000"/>
+          <w:sz w:val="20"/>
+          <w:szCs w:val="20"/>
+          <w:shd w:val="clear" w:color="auto" w:fill="FFFFFF"/>
+        </w:rPr>
+        <w:t>datediff</w:t>
+      </w:r>
+      <w:proofErr w:type="spellEnd"/>
+      <w:r>
+        <w:rPr>
+          <w:rFonts w:ascii="Tahoma" w:hAnsi="Tahoma" w:cs="Tahoma"/>
+          <w:color w:val="000000"/>
+          <w:sz w:val="20"/>
+          <w:szCs w:val="20"/>
+          <w:shd w:val="clear" w:color="auto" w:fill="FFFFFF"/>
+        </w:rPr>
+        <w:t>(</w:t>
+      </w:r>
+      <w:proofErr w:type="spellStart"/>
+      <w:r>
+        <w:rPr>
+          <w:rFonts w:ascii="Tahoma" w:hAnsi="Tahoma" w:cs="Tahoma"/>
+          <w:color w:val="000000"/>
+          <w:sz w:val="20"/>
+          <w:szCs w:val="20"/>
+          <w:shd w:val="clear" w:color="auto" w:fill="FFFFFF"/>
+        </w:rPr>
+        <w:t>e.moment,current_date</w:t>
+      </w:r>
+      <w:proofErr w:type="spellEnd"/>
+      <w:r>
+        <w:rPr>
+          <w:rFonts w:ascii="Tahoma" w:hAnsi="Tahoma" w:cs="Tahoma"/>
+          <w:color w:val="000000"/>
+          <w:sz w:val="20"/>
+          <w:szCs w:val="20"/>
+          <w:shd w:val="clear" w:color="auto" w:fill="FFFFFF"/>
+        </w:rPr>
+        <w:t xml:space="preserve">) BETWEEN 0 &amp;&amp; 30 AND </w:t>
+      </w:r>
+      <w:proofErr w:type="spellStart"/>
+      <w:r>
+        <w:rPr>
+          <w:rFonts w:ascii="Tahoma" w:hAnsi="Tahoma" w:cs="Tahoma"/>
+          <w:color w:val="000000"/>
+          <w:sz w:val="20"/>
+          <w:szCs w:val="20"/>
+          <w:shd w:val="clear" w:color="auto" w:fill="FFFFFF"/>
+        </w:rPr>
+        <w:t>e.seats</w:t>
+      </w:r>
+      <w:proofErr w:type="spellEnd"/>
+      <w:r>
+        <w:rPr>
+          <w:rFonts w:ascii="Tahoma" w:hAnsi="Tahoma" w:cs="Tahoma"/>
+          <w:color w:val="000000"/>
+          <w:sz w:val="20"/>
+          <w:szCs w:val="20"/>
+          <w:shd w:val="clear" w:color="auto" w:fill="FFFFFF"/>
+        </w:rPr>
+        <w:t>&gt;0;</w:t>
+      </w:r>
     </w:p>
     <w:p>
-      <w:r>
-        <w:rPr>
-          <w:rFonts w:ascii="Tahoma" w:hAnsi="Tahoma" w:cs="Tahoma"/>
-          <w:color w:val="000000"/>
-          <w:sz w:val="20"/>
-          <w:szCs w:val="20"/>
-          <w:shd w:val="clear" w:color="auto" w:fill="FFFFFF"/>
-        </w:rPr>
-        <w:t xml:space="preserve">select e from Event e where </w:t>
-      </w:r>
-      <w:proofErr w:type="spellStart"/>
-      <w:r>
-        <w:rPr>
-          <w:rFonts w:ascii="Tahoma" w:hAnsi="Tahoma" w:cs="Tahoma"/>
-          <w:color w:val="000000"/>
-          <w:sz w:val="20"/>
-          <w:szCs w:val="20"/>
-          <w:shd w:val="clear" w:color="auto" w:fill="FFFFFF"/>
-        </w:rPr>
-        <w:t>datediff</w:t>
-      </w:r>
-      <w:proofErr w:type="spellEnd"/>
-      <w:r>
-        <w:rPr>
-          <w:rFonts w:ascii="Tahoma" w:hAnsi="Tahoma" w:cs="Tahoma"/>
-          <w:color w:val="000000"/>
-          <w:sz w:val="20"/>
-          <w:szCs w:val="20"/>
-          <w:shd w:val="clear" w:color="auto" w:fill="FFFFFF"/>
-        </w:rPr>
-        <w:t>(</w:t>
-      </w:r>
-      <w:proofErr w:type="spellStart"/>
-      <w:r>
-        <w:rPr>
-          <w:rFonts w:ascii="Tahoma" w:hAnsi="Tahoma" w:cs="Tahoma"/>
-          <w:color w:val="000000"/>
-          <w:sz w:val="20"/>
-          <w:szCs w:val="20"/>
-          <w:shd w:val="clear" w:color="auto" w:fill="FFFFFF"/>
-        </w:rPr>
-        <w:t>e.moment,current_date</w:t>
-      </w:r>
-      <w:proofErr w:type="spellEnd"/>
-      <w:r>
-        <w:rPr>
-          <w:rFonts w:ascii="Tahoma" w:hAnsi="Tahoma" w:cs="Tahoma"/>
-          <w:color w:val="000000"/>
-          <w:sz w:val="20"/>
-          <w:szCs w:val="20"/>
-          <w:shd w:val="clear" w:color="auto" w:fill="FFFFFF"/>
-        </w:rPr>
-        <w:t xml:space="preserve">) BETWEEN 0 &amp;&amp; 30 AND </w:t>
-      </w:r>
-      <w:proofErr w:type="spellStart"/>
-      <w:r>
-        <w:rPr>
-          <w:rFonts w:ascii="Tahoma" w:hAnsi="Tahoma" w:cs="Tahoma"/>
-          <w:color w:val="000000"/>
-          <w:sz w:val="20"/>
-          <w:szCs w:val="20"/>
-          <w:shd w:val="clear" w:color="auto" w:fill="FFFFFF"/>
-        </w:rPr>
-        <w:t>e.seats</w:t>
-      </w:r>
-      <w:proofErr w:type="spellEnd"/>
-      <w:r>
-        <w:rPr>
-          <w:rFonts w:ascii="Tahoma" w:hAnsi="Tahoma" w:cs="Tahoma"/>
-          <w:color w:val="000000"/>
-          <w:sz w:val="20"/>
-          <w:szCs w:val="20"/>
-          <w:shd w:val="clear" w:color="auto" w:fill="FFFFFF"/>
-        </w:rPr>
-        <w:t>&gt;0;</w:t>
-      </w:r>
+      <w:pPr>
+        <w:rPr>
+          <w:rFonts w:ascii="Tahoma" w:hAnsi="Tahoma" w:cs="Tahoma"/>
+          <w:color w:val="000000"/>
+          <w:sz w:val="20"/>
+          <w:szCs w:val="20"/>
+          <w:shd w:val="clear" w:color="auto" w:fill="FFFFFF"/>
+        </w:rPr>
+      </w:pPr>
+    </w:p>
+    <w:p>
+      <w:r>
+        <w:t xml:space="preserve">select c, </w:t>
+      </w:r>
+      <w:proofErr w:type="spellStart"/>
+      <w:r>
+        <w:t>c.likesReceived</w:t>
+      </w:r>
+      <w:proofErr w:type="spellEnd"/>
+      <w:r>
+        <w:t xml:space="preserve"> from </w:t>
+      </w:r>
+      <w:proofErr w:type="spellStart"/>
+      <w:r>
+        <w:t>Chorbi</w:t>
+      </w:r>
+      <w:proofErr w:type="spellEnd"/>
+      <w:r>
+        <w:t xml:space="preserve"> c;</w:t>
+      </w:r>
+    </w:p>
+    <w:p>
+      <w:r>
+        <w:t xml:space="preserve">select c, </w:t>
+      </w:r>
+      <w:proofErr w:type="spellStart"/>
+      <w:r>
+        <w:t>c.stars</w:t>
+      </w:r>
+      <w:proofErr w:type="spellEnd"/>
+      <w:r>
+        <w:t xml:space="preserve"> from </w:t>
+      </w:r>
+      <w:proofErr w:type="spellStart"/>
+      <w:r>
+        <w:t>RelationLike</w:t>
+      </w:r>
+      <w:proofErr w:type="spellEnd"/>
+      <w:r>
+        <w:t xml:space="preserve"> c;</w:t>
+      </w:r>
+      <w:bookmarkStart w:id="0" w:name="_GoBack"/>
+      <w:bookmarkEnd w:id="0"/>
     </w:p>
     <w:sectPr>
       <w:pgSz w:w="11906" w:h="16838"/>

</xml_diff>